<commit_message>
Changed class-names of controllers
</commit_message>
<xml_diff>
--- a/backend/Skript.docx
+++ b/backend/Skript.docx
@@ -1041,7 +1041,7 @@
           <w:r>
             <w:fldChar w:fldCharType="separate"/>
           </w:r>
-          <w:hyperlink w:anchor="_Toc95221017" w:history="1">
+          <w:hyperlink w:anchor="_Toc95287303" w:history="1">
             <w:r>
               <w:rPr>
                 <w:rStyle w:val="Hyperlink"/>
@@ -1068,7 +1068,7 @@
                 <w:noProof/>
                 <w:webHidden/>
               </w:rPr>
-              <w:instrText xml:space="preserve"> PAGEREF _Toc95221017 \h </w:instrText>
+              <w:instrText xml:space="preserve"> PAGEREF _Toc95287303 \h </w:instrText>
             </w:r>
             <w:r>
               <w:rPr>
@@ -1112,7 +1112,7 @@
               <w:lang w:eastAsia="de-AT"/>
             </w:rPr>
           </w:pPr>
-          <w:hyperlink w:anchor="_Toc95221018" w:history="1">
+          <w:hyperlink w:anchor="_Toc95287304" w:history="1">
             <w:r>
               <w:rPr>
                 <w:rStyle w:val="Hyperlink"/>
@@ -1139,7 +1139,7 @@
                 <w:noProof/>
                 <w:webHidden/>
               </w:rPr>
-              <w:instrText xml:space="preserve"> PAGEREF _Toc95221018 \h </w:instrText>
+              <w:instrText xml:space="preserve"> PAGEREF _Toc95287304 \h </w:instrText>
             </w:r>
             <w:r>
               <w:rPr>
@@ -1183,7 +1183,7 @@
               <w:lang w:eastAsia="de-AT"/>
             </w:rPr>
           </w:pPr>
-          <w:hyperlink w:anchor="_Toc95221019" w:history="1">
+          <w:hyperlink w:anchor="_Toc95287305" w:history="1">
             <w:r>
               <w:rPr>
                 <w:rStyle w:val="Hyperlink"/>
@@ -1210,7 +1210,7 @@
                 <w:noProof/>
                 <w:webHidden/>
               </w:rPr>
-              <w:instrText xml:space="preserve"> PAGEREF _Toc95221019 \h </w:instrText>
+              <w:instrText xml:space="preserve"> PAGEREF _Toc95287305 \h </w:instrText>
             </w:r>
             <w:r>
               <w:rPr>
@@ -1254,7 +1254,7 @@
               <w:lang w:eastAsia="de-AT"/>
             </w:rPr>
           </w:pPr>
-          <w:hyperlink w:anchor="_Toc95221020" w:history="1">
+          <w:hyperlink w:anchor="_Toc95287306" w:history="1">
             <w:r>
               <w:rPr>
                 <w:rStyle w:val="Hyperlink"/>
@@ -1281,7 +1281,7 @@
                 <w:noProof/>
                 <w:webHidden/>
               </w:rPr>
-              <w:instrText xml:space="preserve"> PAGEREF _Toc95221020 \h </w:instrText>
+              <w:instrText xml:space="preserve"> PAGEREF _Toc95287306 \h </w:instrText>
             </w:r>
             <w:r>
               <w:rPr>
@@ -1325,7 +1325,7 @@
               <w:lang w:eastAsia="de-AT"/>
             </w:rPr>
           </w:pPr>
-          <w:hyperlink w:anchor="_Toc95221021" w:history="1">
+          <w:hyperlink w:anchor="_Toc95287307" w:history="1">
             <w:r>
               <w:rPr>
                 <w:rStyle w:val="Hyperlink"/>
@@ -1352,7 +1352,7 @@
                 <w:noProof/>
                 <w:webHidden/>
               </w:rPr>
-              <w:instrText xml:space="preserve"> PAGEREF _Toc95221021 \h </w:instrText>
+              <w:instrText xml:space="preserve"> PAGEREF _Toc95287307 \h </w:instrText>
             </w:r>
             <w:r>
               <w:rPr>
@@ -1396,13 +1396,13 @@
               <w:lang w:eastAsia="de-AT"/>
             </w:rPr>
           </w:pPr>
-          <w:hyperlink w:anchor="_Toc95221022" w:history="1">
+          <w:hyperlink w:anchor="_Toc95287308" w:history="1">
             <w:r>
               <w:rPr>
                 <w:rStyle w:val="Hyperlink"/>
                 <w:noProof/>
               </w:rPr>
-              <w:t>Model für Produkte</w:t>
+              <w:t>Modell für Produkte</w:t>
             </w:r>
             <w:r>
               <w:rPr>
@@ -1423,7 +1423,7 @@
                 <w:noProof/>
                 <w:webHidden/>
               </w:rPr>
-              <w:instrText xml:space="preserve"> PAGEREF _Toc95221022 \h </w:instrText>
+              <w:instrText xml:space="preserve"> PAGEREF _Toc95287308 \h </w:instrText>
             </w:r>
             <w:r>
               <w:rPr>
@@ -1467,7 +1467,7 @@
               <w:lang w:eastAsia="de-AT"/>
             </w:rPr>
           </w:pPr>
-          <w:hyperlink w:anchor="_Toc95221023" w:history="1">
+          <w:hyperlink w:anchor="_Toc95287309" w:history="1">
             <w:r>
               <w:rPr>
                 <w:rStyle w:val="Hyperlink"/>
@@ -1494,7 +1494,7 @@
                 <w:noProof/>
                 <w:webHidden/>
               </w:rPr>
-              <w:instrText xml:space="preserve"> PAGEREF _Toc95221023 \h </w:instrText>
+              <w:instrText xml:space="preserve"> PAGEREF _Toc95287309 \h </w:instrText>
             </w:r>
             <w:r>
               <w:rPr>
@@ -1514,7 +1514,7 @@
                 <w:noProof/>
                 <w:webHidden/>
               </w:rPr>
-              <w:t>5</w:t>
+              <w:t>6</w:t>
             </w:r>
             <w:r>
               <w:rPr>
@@ -1538,7 +1538,7 @@
               <w:lang w:eastAsia="de-AT"/>
             </w:rPr>
           </w:pPr>
-          <w:hyperlink w:anchor="_Toc95221024" w:history="1">
+          <w:hyperlink w:anchor="_Toc95287310" w:history="1">
             <w:r>
               <w:rPr>
                 <w:rStyle w:val="Hyperlink"/>
@@ -1565,7 +1565,7 @@
                 <w:noProof/>
                 <w:webHidden/>
               </w:rPr>
-              <w:instrText xml:space="preserve"> PAGEREF _Toc95221024 \h </w:instrText>
+              <w:instrText xml:space="preserve"> PAGEREF _Toc95287310 \h </w:instrText>
             </w:r>
             <w:r>
               <w:rPr>
@@ -1585,7 +1585,7 @@
                 <w:noProof/>
                 <w:webHidden/>
               </w:rPr>
-              <w:t>5</w:t>
+              <w:t>6</w:t>
             </w:r>
             <w:r>
               <w:rPr>
@@ -1609,7 +1609,7 @@
               <w:lang w:eastAsia="de-AT"/>
             </w:rPr>
           </w:pPr>
-          <w:hyperlink w:anchor="_Toc95221025" w:history="1">
+          <w:hyperlink w:anchor="_Toc95287311" w:history="1">
             <w:r>
               <w:rPr>
                 <w:rStyle w:val="Hyperlink"/>
@@ -1636,7 +1636,7 @@
                 <w:noProof/>
                 <w:webHidden/>
               </w:rPr>
-              <w:instrText xml:space="preserve"> PAGEREF _Toc95221025 \h </w:instrText>
+              <w:instrText xml:space="preserve"> PAGEREF _Toc95287311 \h </w:instrText>
             </w:r>
             <w:r>
               <w:rPr>
@@ -1656,7 +1656,7 @@
                 <w:noProof/>
                 <w:webHidden/>
               </w:rPr>
-              <w:t>5</w:t>
+              <w:t>6</w:t>
             </w:r>
             <w:r>
               <w:rPr>
@@ -1680,7 +1680,7 @@
               <w:lang w:eastAsia="de-AT"/>
             </w:rPr>
           </w:pPr>
-          <w:hyperlink w:anchor="_Toc95221026" w:history="1">
+          <w:hyperlink w:anchor="_Toc95287312" w:history="1">
             <w:r>
               <w:rPr>
                 <w:rStyle w:val="Hyperlink"/>
@@ -1707,7 +1707,7 @@
                 <w:noProof/>
                 <w:webHidden/>
               </w:rPr>
-              <w:instrText xml:space="preserve"> PAGEREF _Toc95221026 \h </w:instrText>
+              <w:instrText xml:space="preserve"> PAGEREF _Toc95287312 \h </w:instrText>
             </w:r>
             <w:r>
               <w:rPr>
@@ -1727,7 +1727,7 @@
                 <w:noProof/>
                 <w:webHidden/>
               </w:rPr>
-              <w:t>5</w:t>
+              <w:t>6</w:t>
             </w:r>
             <w:r>
               <w:rPr>
@@ -1751,7 +1751,7 @@
               <w:lang w:eastAsia="de-AT"/>
             </w:rPr>
           </w:pPr>
-          <w:hyperlink w:anchor="_Toc95221027" w:history="1">
+          <w:hyperlink w:anchor="_Toc95287313" w:history="1">
             <w:r>
               <w:rPr>
                 <w:rStyle w:val="Hyperlink"/>
@@ -1778,7 +1778,7 @@
                 <w:noProof/>
                 <w:webHidden/>
               </w:rPr>
-              <w:instrText xml:space="preserve"> PAGEREF _Toc95221027 \h </w:instrText>
+              <w:instrText xml:space="preserve"> PAGEREF _Toc95287313 \h </w:instrText>
             </w:r>
             <w:r>
               <w:rPr>
@@ -1798,7 +1798,7 @@
                 <w:noProof/>
                 <w:webHidden/>
               </w:rPr>
-              <w:t>6</w:t>
+              <w:t>7</w:t>
             </w:r>
             <w:r>
               <w:rPr>
@@ -1822,7 +1822,7 @@
               <w:lang w:eastAsia="de-AT"/>
             </w:rPr>
           </w:pPr>
-          <w:hyperlink w:anchor="_Toc95221028" w:history="1">
+          <w:hyperlink w:anchor="_Toc95287314" w:history="1">
             <w:r>
               <w:rPr>
                 <w:rStyle w:val="Hyperlink"/>
@@ -1849,7 +1849,7 @@
                 <w:noProof/>
                 <w:webHidden/>
               </w:rPr>
-              <w:instrText xml:space="preserve"> PAGEREF _Toc95221028 \h </w:instrText>
+              <w:instrText xml:space="preserve"> PAGEREF _Toc95287314 \h </w:instrText>
             </w:r>
             <w:r>
               <w:rPr>
@@ -1869,7 +1869,7 @@
                 <w:noProof/>
                 <w:webHidden/>
               </w:rPr>
-              <w:t>6</w:t>
+              <w:t>7</w:t>
             </w:r>
             <w:r>
               <w:rPr>
@@ -1893,7 +1893,7 @@
               <w:lang w:eastAsia="de-AT"/>
             </w:rPr>
           </w:pPr>
-          <w:hyperlink w:anchor="_Toc95221029" w:history="1">
+          <w:hyperlink w:anchor="_Toc95287315" w:history="1">
             <w:r>
               <w:rPr>
                 <w:rStyle w:val="Hyperlink"/>
@@ -1920,7 +1920,7 @@
                 <w:noProof/>
                 <w:webHidden/>
               </w:rPr>
-              <w:instrText xml:space="preserve"> PAGEREF _Toc95221029 \h </w:instrText>
+              <w:instrText xml:space="preserve"> PAGEREF _Toc95287315 \h </w:instrText>
             </w:r>
             <w:r>
               <w:rPr>
@@ -1940,7 +1940,7 @@
                 <w:noProof/>
                 <w:webHidden/>
               </w:rPr>
-              <w:t>6</w:t>
+              <w:t>7</w:t>
             </w:r>
             <w:r>
               <w:rPr>
@@ -1964,7 +1964,7 @@
               <w:lang w:eastAsia="de-AT"/>
             </w:rPr>
           </w:pPr>
-          <w:hyperlink w:anchor="_Toc95221030" w:history="1">
+          <w:hyperlink w:anchor="_Toc95287316" w:history="1">
             <w:r>
               <w:rPr>
                 <w:rStyle w:val="Hyperlink"/>
@@ -1991,7 +1991,7 @@
                 <w:noProof/>
                 <w:webHidden/>
               </w:rPr>
-              <w:instrText xml:space="preserve"> PAGEREF _Toc95221030 \h </w:instrText>
+              <w:instrText xml:space="preserve"> PAGEREF _Toc95287316 \h </w:instrText>
             </w:r>
             <w:r>
               <w:rPr>
@@ -2011,7 +2011,7 @@
                 <w:noProof/>
                 <w:webHidden/>
               </w:rPr>
-              <w:t>6</w:t>
+              <w:t>7</w:t>
             </w:r>
             <w:r>
               <w:rPr>
@@ -2035,7 +2035,7 @@
               <w:lang w:eastAsia="de-AT"/>
             </w:rPr>
           </w:pPr>
-          <w:hyperlink w:anchor="_Toc95221031" w:history="1">
+          <w:hyperlink w:anchor="_Toc95287317" w:history="1">
             <w:r>
               <w:rPr>
                 <w:rStyle w:val="Hyperlink"/>
@@ -2062,7 +2062,7 @@
                 <w:noProof/>
                 <w:webHidden/>
               </w:rPr>
-              <w:instrText xml:space="preserve"> PAGEREF _Toc95221031 \h </w:instrText>
+              <w:instrText xml:space="preserve"> PAGEREF _Toc95287317 \h </w:instrText>
             </w:r>
             <w:r>
               <w:rPr>
@@ -2082,7 +2082,7 @@
                 <w:noProof/>
                 <w:webHidden/>
               </w:rPr>
-              <w:t>6</w:t>
+              <w:t>7</w:t>
             </w:r>
             <w:r>
               <w:rPr>
@@ -2106,7 +2106,7 @@
               <w:lang w:eastAsia="de-AT"/>
             </w:rPr>
           </w:pPr>
-          <w:hyperlink w:anchor="_Toc95221032" w:history="1">
+          <w:hyperlink w:anchor="_Toc95287318" w:history="1">
             <w:r>
               <w:rPr>
                 <w:rStyle w:val="Hyperlink"/>
@@ -2133,7 +2133,7 @@
                 <w:noProof/>
                 <w:webHidden/>
               </w:rPr>
-              <w:instrText xml:space="preserve"> PAGEREF _Toc95221032 \h </w:instrText>
+              <w:instrText xml:space="preserve"> PAGEREF _Toc95287318 \h </w:instrText>
             </w:r>
             <w:r>
               <w:rPr>
@@ -2153,7 +2153,7 @@
                 <w:noProof/>
                 <w:webHidden/>
               </w:rPr>
-              <w:t>6</w:t>
+              <w:t>7</w:t>
             </w:r>
             <w:r>
               <w:rPr>
@@ -2177,7 +2177,7 @@
               <w:lang w:eastAsia="de-AT"/>
             </w:rPr>
           </w:pPr>
-          <w:hyperlink w:anchor="_Toc95221033" w:history="1">
+          <w:hyperlink w:anchor="_Toc95287319" w:history="1">
             <w:r>
               <w:rPr>
                 <w:rStyle w:val="Hyperlink"/>
@@ -2204,7 +2204,7 @@
                 <w:noProof/>
                 <w:webHidden/>
               </w:rPr>
-              <w:instrText xml:space="preserve"> PAGEREF _Toc95221033 \h </w:instrText>
+              <w:instrText xml:space="preserve"> PAGEREF _Toc95287319 \h </w:instrText>
             </w:r>
             <w:r>
               <w:rPr>
@@ -2224,7 +2224,7 @@
                 <w:noProof/>
                 <w:webHidden/>
               </w:rPr>
-              <w:t>6</w:t>
+              <w:t>7</w:t>
             </w:r>
             <w:r>
               <w:rPr>
@@ -2248,7 +2248,7 @@
               <w:lang w:eastAsia="de-AT"/>
             </w:rPr>
           </w:pPr>
-          <w:hyperlink w:anchor="_Toc95221034" w:history="1">
+          <w:hyperlink w:anchor="_Toc95287320" w:history="1">
             <w:r>
               <w:rPr>
                 <w:rStyle w:val="Hyperlink"/>
@@ -2275,7 +2275,7 @@
                 <w:noProof/>
                 <w:webHidden/>
               </w:rPr>
-              <w:instrText xml:space="preserve"> PAGEREF _Toc95221034 \h </w:instrText>
+              <w:instrText xml:space="preserve"> PAGEREF _Toc95287320 \h </w:instrText>
             </w:r>
             <w:r>
               <w:rPr>
@@ -2295,7 +2295,7 @@
                 <w:noProof/>
                 <w:webHidden/>
               </w:rPr>
-              <w:t>6</w:t>
+              <w:t>7</w:t>
             </w:r>
             <w:r>
               <w:rPr>
@@ -2319,7 +2319,7 @@
               <w:lang w:eastAsia="de-AT"/>
             </w:rPr>
           </w:pPr>
-          <w:hyperlink w:anchor="_Toc95221035" w:history="1">
+          <w:hyperlink w:anchor="_Toc95287321" w:history="1">
             <w:r>
               <w:rPr>
                 <w:rStyle w:val="Hyperlink"/>
@@ -2346,7 +2346,7 @@
                 <w:noProof/>
                 <w:webHidden/>
               </w:rPr>
-              <w:instrText xml:space="preserve"> PAGEREF _Toc95221035 \h </w:instrText>
+              <w:instrText xml:space="preserve"> PAGEREF _Toc95287321 \h </w:instrText>
             </w:r>
             <w:r>
               <w:rPr>
@@ -2366,7 +2366,7 @@
                 <w:noProof/>
                 <w:webHidden/>
               </w:rPr>
-              <w:t>6</w:t>
+              <w:t>7</w:t>
             </w:r>
             <w:r>
               <w:rPr>
@@ -2390,7 +2390,7 @@
               <w:lang w:eastAsia="de-AT"/>
             </w:rPr>
           </w:pPr>
-          <w:hyperlink w:anchor="_Toc95221036" w:history="1">
+          <w:hyperlink w:anchor="_Toc95287322" w:history="1">
             <w:r>
               <w:rPr>
                 <w:rStyle w:val="Hyperlink"/>
@@ -2417,7 +2417,7 @@
                 <w:noProof/>
                 <w:webHidden/>
               </w:rPr>
-              <w:instrText xml:space="preserve"> PAGEREF _Toc95221036 \h </w:instrText>
+              <w:instrText xml:space="preserve"> PAGEREF _Toc95287322 \h </w:instrText>
             </w:r>
             <w:r>
               <w:rPr>
@@ -2437,7 +2437,7 @@
                 <w:noProof/>
                 <w:webHidden/>
               </w:rPr>
-              <w:t>7</w:t>
+              <w:t>8</w:t>
             </w:r>
             <w:r>
               <w:rPr>
@@ -2461,7 +2461,7 @@
               <w:lang w:eastAsia="de-AT"/>
             </w:rPr>
           </w:pPr>
-          <w:hyperlink w:anchor="_Toc95221037" w:history="1">
+          <w:hyperlink w:anchor="_Toc95287323" w:history="1">
             <w:r>
               <w:rPr>
                 <w:rStyle w:val="Hyperlink"/>
@@ -2488,7 +2488,7 @@
                 <w:noProof/>
                 <w:webHidden/>
               </w:rPr>
-              <w:instrText xml:space="preserve"> PAGEREF _Toc95221037 \h </w:instrText>
+              <w:instrText xml:space="preserve"> PAGEREF _Toc95287323 \h </w:instrText>
             </w:r>
             <w:r>
               <w:rPr>
@@ -2508,7 +2508,7 @@
                 <w:noProof/>
                 <w:webHidden/>
               </w:rPr>
-              <w:t>7</w:t>
+              <w:t>8</w:t>
             </w:r>
             <w:r>
               <w:rPr>
@@ -2532,7 +2532,7 @@
               <w:lang w:eastAsia="de-AT"/>
             </w:rPr>
           </w:pPr>
-          <w:hyperlink w:anchor="_Toc95221038" w:history="1">
+          <w:hyperlink w:anchor="_Toc95287324" w:history="1">
             <w:r>
               <w:rPr>
                 <w:rStyle w:val="Hyperlink"/>
@@ -2559,7 +2559,7 @@
                 <w:noProof/>
                 <w:webHidden/>
               </w:rPr>
-              <w:instrText xml:space="preserve"> PAGEREF _Toc95221038 \h </w:instrText>
+              <w:instrText xml:space="preserve"> PAGEREF _Toc95287324 \h </w:instrText>
             </w:r>
             <w:r>
               <w:rPr>
@@ -2579,7 +2579,7 @@
                 <w:noProof/>
                 <w:webHidden/>
               </w:rPr>
-              <w:t>7</w:t>
+              <w:t>8</w:t>
             </w:r>
             <w:r>
               <w:rPr>
@@ -2603,7 +2603,7 @@
               <w:lang w:eastAsia="de-AT"/>
             </w:rPr>
           </w:pPr>
-          <w:hyperlink w:anchor="_Toc95221039" w:history="1">
+          <w:hyperlink w:anchor="_Toc95287325" w:history="1">
             <w:r>
               <w:rPr>
                 <w:rStyle w:val="Hyperlink"/>
@@ -2630,7 +2630,7 @@
                 <w:noProof/>
                 <w:webHidden/>
               </w:rPr>
-              <w:instrText xml:space="preserve"> PAGEREF _Toc95221039 \h </w:instrText>
+              <w:instrText xml:space="preserve"> PAGEREF _Toc95287325 \h </w:instrText>
             </w:r>
             <w:r>
               <w:rPr>
@@ -2650,7 +2650,7 @@
                 <w:noProof/>
                 <w:webHidden/>
               </w:rPr>
-              <w:t>7</w:t>
+              <w:t>8</w:t>
             </w:r>
             <w:r>
               <w:rPr>
@@ -2674,7 +2674,7 @@
               <w:lang w:eastAsia="de-AT"/>
             </w:rPr>
           </w:pPr>
-          <w:hyperlink w:anchor="_Toc95221040" w:history="1">
+          <w:hyperlink w:anchor="_Toc95287326" w:history="1">
             <w:r>
               <w:rPr>
                 <w:rStyle w:val="Hyperlink"/>
@@ -2701,7 +2701,7 @@
                 <w:noProof/>
                 <w:webHidden/>
               </w:rPr>
-              <w:instrText xml:space="preserve"> PAGEREF _Toc95221040 \h </w:instrText>
+              <w:instrText xml:space="preserve"> PAGEREF _Toc95287326 \h </w:instrText>
             </w:r>
             <w:r>
               <w:rPr>
@@ -2721,7 +2721,7 @@
                 <w:noProof/>
                 <w:webHidden/>
               </w:rPr>
-              <w:t>7</w:t>
+              <w:t>8</w:t>
             </w:r>
             <w:r>
               <w:rPr>
@@ -2745,7 +2745,7 @@
               <w:lang w:eastAsia="de-AT"/>
             </w:rPr>
           </w:pPr>
-          <w:hyperlink w:anchor="_Toc95221041" w:history="1">
+          <w:hyperlink w:anchor="_Toc95287327" w:history="1">
             <w:r>
               <w:rPr>
                 <w:rStyle w:val="Hyperlink"/>
@@ -2772,7 +2772,7 @@
                 <w:noProof/>
                 <w:webHidden/>
               </w:rPr>
-              <w:instrText xml:space="preserve"> PAGEREF _Toc95221041 \h </w:instrText>
+              <w:instrText xml:space="preserve"> PAGEREF _Toc95287327 \h </w:instrText>
             </w:r>
             <w:r>
               <w:rPr>
@@ -2792,7 +2792,7 @@
                 <w:noProof/>
                 <w:webHidden/>
               </w:rPr>
-              <w:t>7</w:t>
+              <w:t>8</w:t>
             </w:r>
             <w:r>
               <w:rPr>
@@ -2816,7 +2816,7 @@
               <w:lang w:eastAsia="de-AT"/>
             </w:rPr>
           </w:pPr>
-          <w:hyperlink w:anchor="_Toc95221042" w:history="1">
+          <w:hyperlink w:anchor="_Toc95287328" w:history="1">
             <w:r>
               <w:rPr>
                 <w:rStyle w:val="Hyperlink"/>
@@ -2843,7 +2843,7 @@
                 <w:noProof/>
                 <w:webHidden/>
               </w:rPr>
-              <w:instrText xml:space="preserve"> PAGEREF _Toc95221042 \h </w:instrText>
+              <w:instrText xml:space="preserve"> PAGEREF _Toc95287328 \h </w:instrText>
             </w:r>
             <w:r>
               <w:rPr>
@@ -2887,7 +2887,7 @@
               <w:lang w:eastAsia="de-AT"/>
             </w:rPr>
           </w:pPr>
-          <w:hyperlink w:anchor="_Toc95221043" w:history="1">
+          <w:hyperlink w:anchor="_Toc95287329" w:history="1">
             <w:r>
               <w:rPr>
                 <w:rStyle w:val="Hyperlink"/>
@@ -2914,7 +2914,7 @@
                 <w:noProof/>
                 <w:webHidden/>
               </w:rPr>
-              <w:instrText xml:space="preserve"> PAGEREF _Toc95221043 \h </w:instrText>
+              <w:instrText xml:space="preserve"> PAGEREF _Toc95287329 \h </w:instrText>
             </w:r>
             <w:r>
               <w:rPr>
@@ -2934,7 +2934,7 @@
                 <w:noProof/>
                 <w:webHidden/>
               </w:rPr>
-              <w:t>8</w:t>
+              <w:t>9</w:t>
             </w:r>
             <w:r>
               <w:rPr>
@@ -2958,7 +2958,7 @@
               <w:lang w:eastAsia="de-AT"/>
             </w:rPr>
           </w:pPr>
-          <w:hyperlink w:anchor="_Toc95221044" w:history="1">
+          <w:hyperlink w:anchor="_Toc95287330" w:history="1">
             <w:r>
               <w:rPr>
                 <w:rStyle w:val="Hyperlink"/>
@@ -2985,7 +2985,7 @@
                 <w:noProof/>
                 <w:webHidden/>
               </w:rPr>
-              <w:instrText xml:space="preserve"> PAGEREF _Toc95221044 \h </w:instrText>
+              <w:instrText xml:space="preserve"> PAGEREF _Toc95287330 \h </w:instrText>
             </w:r>
             <w:r>
               <w:rPr>
@@ -3005,7 +3005,7 @@
                 <w:noProof/>
                 <w:webHidden/>
               </w:rPr>
-              <w:t>8</w:t>
+              <w:t>9</w:t>
             </w:r>
             <w:r>
               <w:rPr>
@@ -3029,7 +3029,7 @@
               <w:lang w:eastAsia="de-AT"/>
             </w:rPr>
           </w:pPr>
-          <w:hyperlink w:anchor="_Toc95221045" w:history="1">
+          <w:hyperlink w:anchor="_Toc95287331" w:history="1">
             <w:r>
               <w:rPr>
                 <w:rStyle w:val="Hyperlink"/>
@@ -3056,7 +3056,7 @@
                 <w:noProof/>
                 <w:webHidden/>
               </w:rPr>
-              <w:instrText xml:space="preserve"> PAGEREF _Toc95221045 \h </w:instrText>
+              <w:instrText xml:space="preserve"> PAGEREF _Toc95287331 \h </w:instrText>
             </w:r>
             <w:r>
               <w:rPr>
@@ -3076,7 +3076,7 @@
                 <w:noProof/>
                 <w:webHidden/>
               </w:rPr>
-              <w:t>8</w:t>
+              <w:t>9</w:t>
             </w:r>
             <w:r>
               <w:rPr>
@@ -3100,7 +3100,7 @@
               <w:lang w:eastAsia="de-AT"/>
             </w:rPr>
           </w:pPr>
-          <w:hyperlink w:anchor="_Toc95221046" w:history="1">
+          <w:hyperlink w:anchor="_Toc95287332" w:history="1">
             <w:r>
               <w:rPr>
                 <w:rStyle w:val="Hyperlink"/>
@@ -3127,7 +3127,7 @@
                 <w:noProof/>
                 <w:webHidden/>
               </w:rPr>
-              <w:instrText xml:space="preserve"> PAGEREF _Toc95221046 \h </w:instrText>
+              <w:instrText xml:space="preserve"> PAGEREF _Toc95287332 \h </w:instrText>
             </w:r>
             <w:r>
               <w:rPr>
@@ -3147,7 +3147,7 @@
                 <w:noProof/>
                 <w:webHidden/>
               </w:rPr>
-              <w:t>8</w:t>
+              <w:t>9</w:t>
             </w:r>
             <w:r>
               <w:rPr>
@@ -3171,7 +3171,7 @@
               <w:lang w:eastAsia="de-AT"/>
             </w:rPr>
           </w:pPr>
-          <w:hyperlink w:anchor="_Toc95221047" w:history="1">
+          <w:hyperlink w:anchor="_Toc95287333" w:history="1">
             <w:r>
               <w:rPr>
                 <w:rStyle w:val="Hyperlink"/>
@@ -3198,7 +3198,7 @@
                 <w:noProof/>
                 <w:webHidden/>
               </w:rPr>
-              <w:instrText xml:space="preserve"> PAGEREF _Toc95221047 \h </w:instrText>
+              <w:instrText xml:space="preserve"> PAGEREF _Toc95287333 \h </w:instrText>
             </w:r>
             <w:r>
               <w:rPr>
@@ -3218,7 +3218,7 @@
                 <w:noProof/>
                 <w:webHidden/>
               </w:rPr>
-              <w:t>8</w:t>
+              <w:t>9</w:t>
             </w:r>
             <w:r>
               <w:rPr>
@@ -3242,7 +3242,7 @@
               <w:lang w:eastAsia="de-AT"/>
             </w:rPr>
           </w:pPr>
-          <w:hyperlink w:anchor="_Toc95221048" w:history="1">
+          <w:hyperlink w:anchor="_Toc95287334" w:history="1">
             <w:r>
               <w:rPr>
                 <w:rStyle w:val="Hyperlink"/>
@@ -3269,7 +3269,7 @@
                 <w:noProof/>
                 <w:webHidden/>
               </w:rPr>
-              <w:instrText xml:space="preserve"> PAGEREF _Toc95221048 \h </w:instrText>
+              <w:instrText xml:space="preserve"> PAGEREF _Toc95287334 \h </w:instrText>
             </w:r>
             <w:r>
               <w:rPr>
@@ -3289,7 +3289,7 @@
                 <w:noProof/>
                 <w:webHidden/>
               </w:rPr>
-              <w:t>9</w:t>
+              <w:t>10</w:t>
             </w:r>
             <w:r>
               <w:rPr>
@@ -3313,7 +3313,7 @@
               <w:lang w:eastAsia="de-AT"/>
             </w:rPr>
           </w:pPr>
-          <w:hyperlink w:anchor="_Toc95221049" w:history="1">
+          <w:hyperlink w:anchor="_Toc95287335" w:history="1">
             <w:r>
               <w:rPr>
                 <w:rStyle w:val="Hyperlink"/>
@@ -3340,7 +3340,7 @@
                 <w:noProof/>
                 <w:webHidden/>
               </w:rPr>
-              <w:instrText xml:space="preserve"> PAGEREF _Toc95221049 \h </w:instrText>
+              <w:instrText xml:space="preserve"> PAGEREF _Toc95287335 \h </w:instrText>
             </w:r>
             <w:r>
               <w:rPr>
@@ -3360,7 +3360,7 @@
                 <w:noProof/>
                 <w:webHidden/>
               </w:rPr>
-              <w:t>9</w:t>
+              <w:t>10</w:t>
             </w:r>
             <w:r>
               <w:rPr>
@@ -3384,7 +3384,7 @@
               <w:lang w:eastAsia="de-AT"/>
             </w:rPr>
           </w:pPr>
-          <w:hyperlink w:anchor="_Toc95221050" w:history="1">
+          <w:hyperlink w:anchor="_Toc95287336" w:history="1">
             <w:r>
               <w:rPr>
                 <w:rStyle w:val="Hyperlink"/>
@@ -3411,7 +3411,7 @@
                 <w:noProof/>
                 <w:webHidden/>
               </w:rPr>
-              <w:instrText xml:space="preserve"> PAGEREF _Toc95221050 \h </w:instrText>
+              <w:instrText xml:space="preserve"> PAGEREF _Toc95287336 \h </w:instrText>
             </w:r>
             <w:r>
               <w:rPr>
@@ -3431,7 +3431,7 @@
                 <w:noProof/>
                 <w:webHidden/>
               </w:rPr>
-              <w:t>9</w:t>
+              <w:t>10</w:t>
             </w:r>
             <w:r>
               <w:rPr>
@@ -3455,7 +3455,7 @@
               <w:lang w:eastAsia="de-AT"/>
             </w:rPr>
           </w:pPr>
-          <w:hyperlink w:anchor="_Toc95221051" w:history="1">
+          <w:hyperlink w:anchor="_Toc95287337" w:history="1">
             <w:r>
               <w:rPr>
                 <w:rStyle w:val="Hyperlink"/>
@@ -3482,7 +3482,7 @@
                 <w:noProof/>
                 <w:webHidden/>
               </w:rPr>
-              <w:instrText xml:space="preserve"> PAGEREF _Toc95221051 \h </w:instrText>
+              <w:instrText xml:space="preserve"> PAGEREF _Toc95287337 \h </w:instrText>
             </w:r>
             <w:r>
               <w:rPr>
@@ -3502,7 +3502,7 @@
                 <w:noProof/>
                 <w:webHidden/>
               </w:rPr>
-              <w:t>9</w:t>
+              <w:t>10</w:t>
             </w:r>
             <w:r>
               <w:rPr>
@@ -3526,7 +3526,7 @@
               <w:lang w:eastAsia="de-AT"/>
             </w:rPr>
           </w:pPr>
-          <w:hyperlink w:anchor="_Toc95221052" w:history="1">
+          <w:hyperlink w:anchor="_Toc95287338" w:history="1">
             <w:r>
               <w:rPr>
                 <w:rStyle w:val="Hyperlink"/>
@@ -3553,7 +3553,7 @@
                 <w:noProof/>
                 <w:webHidden/>
               </w:rPr>
-              <w:instrText xml:space="preserve"> PAGEREF _Toc95221052 \h </w:instrText>
+              <w:instrText xml:space="preserve"> PAGEREF _Toc95287338 \h </w:instrText>
             </w:r>
             <w:r>
               <w:rPr>
@@ -3573,7 +3573,7 @@
                 <w:noProof/>
                 <w:webHidden/>
               </w:rPr>
-              <w:t>9</w:t>
+              <w:t>10</w:t>
             </w:r>
             <w:r>
               <w:rPr>
@@ -3597,7 +3597,7 @@
               <w:lang w:eastAsia="de-AT"/>
             </w:rPr>
           </w:pPr>
-          <w:hyperlink w:anchor="_Toc95221053" w:history="1">
+          <w:hyperlink w:anchor="_Toc95287339" w:history="1">
             <w:r>
               <w:rPr>
                 <w:rStyle w:val="Hyperlink"/>
@@ -3624,7 +3624,7 @@
                 <w:noProof/>
                 <w:webHidden/>
               </w:rPr>
-              <w:instrText xml:space="preserve"> PAGEREF _Toc95221053 \h </w:instrText>
+              <w:instrText xml:space="preserve"> PAGEREF _Toc95287339 \h </w:instrText>
             </w:r>
             <w:r>
               <w:rPr>
@@ -3644,7 +3644,7 @@
                 <w:noProof/>
                 <w:webHidden/>
               </w:rPr>
-              <w:t>10</w:t>
+              <w:t>11</w:t>
             </w:r>
             <w:r>
               <w:rPr>
@@ -3668,7 +3668,7 @@
               <w:lang w:eastAsia="de-AT"/>
             </w:rPr>
           </w:pPr>
-          <w:hyperlink w:anchor="_Toc95221054" w:history="1">
+          <w:hyperlink w:anchor="_Toc95287340" w:history="1">
             <w:r>
               <w:rPr>
                 <w:rStyle w:val="Hyperlink"/>
@@ -3695,7 +3695,7 @@
                 <w:noProof/>
                 <w:webHidden/>
               </w:rPr>
-              <w:instrText xml:space="preserve"> PAGEREF _Toc95221054 \h </w:instrText>
+              <w:instrText xml:space="preserve"> PAGEREF _Toc95287340 \h </w:instrText>
             </w:r>
             <w:r>
               <w:rPr>
@@ -3715,7 +3715,7 @@
                 <w:noProof/>
                 <w:webHidden/>
               </w:rPr>
-              <w:t>10</w:t>
+              <w:t>11</w:t>
             </w:r>
             <w:r>
               <w:rPr>
@@ -3739,7 +3739,7 @@
               <w:lang w:eastAsia="de-AT"/>
             </w:rPr>
           </w:pPr>
-          <w:hyperlink w:anchor="_Toc95221055" w:history="1">
+          <w:hyperlink w:anchor="_Toc95287341" w:history="1">
             <w:r>
               <w:rPr>
                 <w:rStyle w:val="Hyperlink"/>
@@ -3766,7 +3766,7 @@
                 <w:noProof/>
                 <w:webHidden/>
               </w:rPr>
-              <w:instrText xml:space="preserve"> PAGEREF _Toc95221055 \h </w:instrText>
+              <w:instrText xml:space="preserve"> PAGEREF _Toc95287341 \h </w:instrText>
             </w:r>
             <w:r>
               <w:rPr>
@@ -3786,7 +3786,7 @@
                 <w:noProof/>
                 <w:webHidden/>
               </w:rPr>
-              <w:t>10</w:t>
+              <w:t>11</w:t>
             </w:r>
             <w:r>
               <w:rPr>
@@ -3810,7 +3810,7 @@
               <w:lang w:eastAsia="de-AT"/>
             </w:rPr>
           </w:pPr>
-          <w:hyperlink w:anchor="_Toc95221056" w:history="1">
+          <w:hyperlink w:anchor="_Toc95287342" w:history="1">
             <w:r>
               <w:rPr>
                 <w:rStyle w:val="Hyperlink"/>
@@ -3837,7 +3837,7 @@
                 <w:noProof/>
                 <w:webHidden/>
               </w:rPr>
-              <w:instrText xml:space="preserve"> PAGEREF _Toc95221056 \h </w:instrText>
+              <w:instrText xml:space="preserve"> PAGEREF _Toc95287342 \h </w:instrText>
             </w:r>
             <w:r>
               <w:rPr>
@@ -3857,7 +3857,7 @@
                 <w:noProof/>
                 <w:webHidden/>
               </w:rPr>
-              <w:t>10</w:t>
+              <w:t>11</w:t>
             </w:r>
             <w:r>
               <w:rPr>
@@ -3881,7 +3881,7 @@
               <w:lang w:eastAsia="de-AT"/>
             </w:rPr>
           </w:pPr>
-          <w:hyperlink w:anchor="_Toc95221057" w:history="1">
+          <w:hyperlink w:anchor="_Toc95287343" w:history="1">
             <w:r>
               <w:rPr>
                 <w:rStyle w:val="Hyperlink"/>
@@ -3908,7 +3908,7 @@
                 <w:noProof/>
                 <w:webHidden/>
               </w:rPr>
-              <w:instrText xml:space="preserve"> PAGEREF _Toc95221057 \h </w:instrText>
+              <w:instrText xml:space="preserve"> PAGEREF _Toc95287343 \h </w:instrText>
             </w:r>
             <w:r>
               <w:rPr>
@@ -3928,7 +3928,7 @@
                 <w:noProof/>
                 <w:webHidden/>
               </w:rPr>
-              <w:t>10</w:t>
+              <w:t>11</w:t>
             </w:r>
             <w:r>
               <w:rPr>
@@ -3952,7 +3952,7 @@
               <w:lang w:eastAsia="de-AT"/>
             </w:rPr>
           </w:pPr>
-          <w:hyperlink w:anchor="_Toc95221058" w:history="1">
+          <w:hyperlink w:anchor="_Toc95287344" w:history="1">
             <w:r>
               <w:rPr>
                 <w:rStyle w:val="Hyperlink"/>
@@ -3979,7 +3979,7 @@
                 <w:noProof/>
                 <w:webHidden/>
               </w:rPr>
-              <w:instrText xml:space="preserve"> PAGEREF _Toc95221058 \h </w:instrText>
+              <w:instrText xml:space="preserve"> PAGEREF _Toc95287344 \h </w:instrText>
             </w:r>
             <w:r>
               <w:rPr>
@@ -3999,7 +3999,7 @@
                 <w:noProof/>
                 <w:webHidden/>
               </w:rPr>
-              <w:t>11</w:t>
+              <w:t>12</w:t>
             </w:r>
             <w:r>
               <w:rPr>
@@ -4023,7 +4023,7 @@
               <w:lang w:eastAsia="de-AT"/>
             </w:rPr>
           </w:pPr>
-          <w:hyperlink w:anchor="_Toc95221059" w:history="1">
+          <w:hyperlink w:anchor="_Toc95287345" w:history="1">
             <w:r>
               <w:rPr>
                 <w:rStyle w:val="Hyperlink"/>
@@ -4050,7 +4050,7 @@
                 <w:noProof/>
                 <w:webHidden/>
               </w:rPr>
-              <w:instrText xml:space="preserve"> PAGEREF _Toc95221059 \h </w:instrText>
+              <w:instrText xml:space="preserve"> PAGEREF _Toc95287345 \h </w:instrText>
             </w:r>
             <w:r>
               <w:rPr>
@@ -4070,7 +4070,7 @@
                 <w:noProof/>
                 <w:webHidden/>
               </w:rPr>
-              <w:t>11</w:t>
+              <w:t>12</w:t>
             </w:r>
             <w:r>
               <w:rPr>
@@ -4094,7 +4094,7 @@
               <w:lang w:eastAsia="de-AT"/>
             </w:rPr>
           </w:pPr>
-          <w:hyperlink w:anchor="_Toc95221060" w:history="1">
+          <w:hyperlink w:anchor="_Toc95287346" w:history="1">
             <w:r>
               <w:rPr>
                 <w:rStyle w:val="Hyperlink"/>
@@ -4121,7 +4121,7 @@
                 <w:noProof/>
                 <w:webHidden/>
               </w:rPr>
-              <w:instrText xml:space="preserve"> PAGEREF _Toc95221060 \h </w:instrText>
+              <w:instrText xml:space="preserve"> PAGEREF _Toc95287346 \h </w:instrText>
             </w:r>
             <w:r>
               <w:rPr>
@@ -4141,7 +4141,7 @@
                 <w:noProof/>
                 <w:webHidden/>
               </w:rPr>
-              <w:t>11</w:t>
+              <w:t>12</w:t>
             </w:r>
             <w:r>
               <w:rPr>
@@ -4165,7 +4165,7 @@
               <w:lang w:eastAsia="de-AT"/>
             </w:rPr>
           </w:pPr>
-          <w:hyperlink w:anchor="_Toc95221061" w:history="1">
+          <w:hyperlink w:anchor="_Toc95287347" w:history="1">
             <w:r>
               <w:rPr>
                 <w:rStyle w:val="Hyperlink"/>
@@ -4193,7 +4193,7 @@
                 <w:noProof/>
                 <w:webHidden/>
               </w:rPr>
-              <w:instrText xml:space="preserve"> PAGEREF _Toc95221061 \h </w:instrText>
+              <w:instrText xml:space="preserve"> PAGEREF _Toc95287347 \h </w:instrText>
             </w:r>
             <w:r>
               <w:rPr>
@@ -4213,7 +4213,7 @@
                 <w:noProof/>
                 <w:webHidden/>
               </w:rPr>
-              <w:t>12</w:t>
+              <w:t>13</w:t>
             </w:r>
             <w:r>
               <w:rPr>
@@ -4237,7 +4237,7 @@
               <w:lang w:eastAsia="de-AT"/>
             </w:rPr>
           </w:pPr>
-          <w:hyperlink w:anchor="_Toc95221062" w:history="1">
+          <w:hyperlink w:anchor="_Toc95287348" w:history="1">
             <w:r>
               <w:rPr>
                 <w:rStyle w:val="Hyperlink"/>
@@ -4265,7 +4265,7 @@
                 <w:noProof/>
                 <w:webHidden/>
               </w:rPr>
-              <w:instrText xml:space="preserve"> PAGEREF _Toc95221062 \h </w:instrText>
+              <w:instrText xml:space="preserve"> PAGEREF _Toc95287348 \h </w:instrText>
             </w:r>
             <w:r>
               <w:rPr>
@@ -4285,7 +4285,7 @@
                 <w:noProof/>
                 <w:webHidden/>
               </w:rPr>
-              <w:t>13</w:t>
+              <w:t>14</w:t>
             </w:r>
             <w:r>
               <w:rPr>
@@ -4309,7 +4309,7 @@
               <w:lang w:eastAsia="de-AT"/>
             </w:rPr>
           </w:pPr>
-          <w:hyperlink w:anchor="_Toc95221063" w:history="1">
+          <w:hyperlink w:anchor="_Toc95287349" w:history="1">
             <w:r>
               <w:rPr>
                 <w:rStyle w:val="Hyperlink"/>
@@ -4337,7 +4337,7 @@
                 <w:noProof/>
                 <w:webHidden/>
               </w:rPr>
-              <w:instrText xml:space="preserve"> PAGEREF _Toc95221063 \h </w:instrText>
+              <w:instrText xml:space="preserve"> PAGEREF _Toc95287349 \h </w:instrText>
             </w:r>
             <w:r>
               <w:rPr>
@@ -4357,7 +4357,7 @@
                 <w:noProof/>
                 <w:webHidden/>
               </w:rPr>
-              <w:t>13</w:t>
+              <w:t>14</w:t>
             </w:r>
             <w:r>
               <w:rPr>
@@ -4381,7 +4381,7 @@
               <w:lang w:eastAsia="de-AT"/>
             </w:rPr>
           </w:pPr>
-          <w:hyperlink w:anchor="_Toc95221064" w:history="1">
+          <w:hyperlink w:anchor="_Toc95287350" w:history="1">
             <w:r>
               <w:rPr>
                 <w:rStyle w:val="Hyperlink"/>
@@ -4409,7 +4409,7 @@
                 <w:noProof/>
                 <w:webHidden/>
               </w:rPr>
-              <w:instrText xml:space="preserve"> PAGEREF _Toc95221064 \h </w:instrText>
+              <w:instrText xml:space="preserve"> PAGEREF _Toc95287350 \h </w:instrText>
             </w:r>
             <w:r>
               <w:rPr>
@@ -4429,7 +4429,7 @@
                 <w:noProof/>
                 <w:webHidden/>
               </w:rPr>
-              <w:t>13</w:t>
+              <w:t>14</w:t>
             </w:r>
             <w:r>
               <w:rPr>
@@ -4453,7 +4453,7 @@
               <w:lang w:eastAsia="de-AT"/>
             </w:rPr>
           </w:pPr>
-          <w:hyperlink w:anchor="_Toc95221065" w:history="1">
+          <w:hyperlink w:anchor="_Toc95287351" w:history="1">
             <w:r>
               <w:rPr>
                 <w:rStyle w:val="Hyperlink"/>
@@ -4481,7 +4481,7 @@
                 <w:noProof/>
                 <w:webHidden/>
               </w:rPr>
-              <w:instrText xml:space="preserve"> PAGEREF _Toc95221065 \h </w:instrText>
+              <w:instrText xml:space="preserve"> PAGEREF _Toc95287351 \h </w:instrText>
             </w:r>
             <w:r>
               <w:rPr>
@@ -4501,7 +4501,7 @@
                 <w:noProof/>
                 <w:webHidden/>
               </w:rPr>
-              <w:t>13</w:t>
+              <w:t>14</w:t>
             </w:r>
             <w:r>
               <w:rPr>
@@ -4525,7 +4525,7 @@
               <w:lang w:eastAsia="de-AT"/>
             </w:rPr>
           </w:pPr>
-          <w:hyperlink w:anchor="_Toc95221066" w:history="1">
+          <w:hyperlink w:anchor="_Toc95287352" w:history="1">
             <w:r>
               <w:rPr>
                 <w:rStyle w:val="Hyperlink"/>
@@ -4553,7 +4553,7 @@
                 <w:noProof/>
                 <w:webHidden/>
               </w:rPr>
-              <w:instrText xml:space="preserve"> PAGEREF _Toc95221066 \h </w:instrText>
+              <w:instrText xml:space="preserve"> PAGEREF _Toc95287352 \h </w:instrText>
             </w:r>
             <w:r>
               <w:rPr>
@@ -4573,7 +4573,7 @@
                 <w:noProof/>
                 <w:webHidden/>
               </w:rPr>
-              <w:t>13</w:t>
+              <w:t>14</w:t>
             </w:r>
             <w:r>
               <w:rPr>
@@ -4597,7 +4597,7 @@
               <w:lang w:eastAsia="de-AT"/>
             </w:rPr>
           </w:pPr>
-          <w:hyperlink w:anchor="_Toc95221067" w:history="1">
+          <w:hyperlink w:anchor="_Toc95287353" w:history="1">
             <w:r>
               <w:rPr>
                 <w:rStyle w:val="Hyperlink"/>
@@ -4625,7 +4625,7 @@
                 <w:noProof/>
                 <w:webHidden/>
               </w:rPr>
-              <w:instrText xml:space="preserve"> PAGEREF _Toc95221067 \h </w:instrText>
+              <w:instrText xml:space="preserve"> PAGEREF _Toc95287353 \h </w:instrText>
             </w:r>
             <w:r>
               <w:rPr>
@@ -4645,7 +4645,7 @@
                 <w:noProof/>
                 <w:webHidden/>
               </w:rPr>
-              <w:t>14</w:t>
+              <w:t>15</w:t>
             </w:r>
             <w:r>
               <w:rPr>
@@ -4669,7 +4669,7 @@
               <w:lang w:eastAsia="de-AT"/>
             </w:rPr>
           </w:pPr>
-          <w:hyperlink w:anchor="_Toc95221068" w:history="1">
+          <w:hyperlink w:anchor="_Toc95287354" w:history="1">
             <w:r>
               <w:rPr>
                 <w:rStyle w:val="Hyperlink"/>
@@ -4697,7 +4697,7 @@
                 <w:noProof/>
                 <w:webHidden/>
               </w:rPr>
-              <w:instrText xml:space="preserve"> PAGEREF _Toc95221068 \h </w:instrText>
+              <w:instrText xml:space="preserve"> PAGEREF _Toc95287354 \h </w:instrText>
             </w:r>
             <w:r>
               <w:rPr>
@@ -4717,7 +4717,7 @@
                 <w:noProof/>
                 <w:webHidden/>
               </w:rPr>
-              <w:t>14</w:t>
+              <w:t>15</w:t>
             </w:r>
             <w:r>
               <w:rPr>
@@ -4744,7 +4744,7 @@
       <w:pPr>
         <w:pStyle w:val="berschrift1"/>
       </w:pPr>
-      <w:bookmarkStart w:id="0" w:name="_Toc95221017"/>
+      <w:bookmarkStart w:id="0" w:name="_Toc95287303"/>
       <w:r>
         <w:t xml:space="preserve">Modelle in JSON </w:t>
       </w:r>
@@ -4854,7 +4854,7 @@
       <w:pPr>
         <w:pStyle w:val="berschrift1"/>
       </w:pPr>
-      <w:bookmarkStart w:id="1" w:name="_Toc95221018"/>
+      <w:bookmarkStart w:id="1" w:name="_Toc95287304"/>
       <w:r>
         <w:t xml:space="preserve">Andere Variante zum </w:t>
       </w:r>
@@ -4962,7 +4962,7 @@
       <w:pPr>
         <w:pStyle w:val="berschrift1"/>
       </w:pPr>
-      <w:bookmarkStart w:id="2" w:name="_Toc95221019"/>
+      <w:bookmarkStart w:id="2" w:name="_Toc95287305"/>
       <w:r>
         <w:t>Funktionaler POST</w:t>
       </w:r>
@@ -5098,7 +5098,7 @@
       <w:pPr>
         <w:pStyle w:val="berschrift2"/>
       </w:pPr>
-      <w:bookmarkStart w:id="3" w:name="_Toc95221020"/>
+      <w:bookmarkStart w:id="3" w:name="_Toc95287306"/>
       <w:r>
         <w:t>Extras</w:t>
       </w:r>
@@ -5108,7 +5108,7 @@
       <w:pPr>
         <w:pStyle w:val="berschrift3"/>
       </w:pPr>
-      <w:bookmarkStart w:id="4" w:name="_Toc95221021"/>
+      <w:bookmarkStart w:id="4" w:name="_Toc95287307"/>
       <w:proofErr w:type="spellStart"/>
       <w:r>
         <w:t>Nugets</w:t>
@@ -5154,14 +5154,89 @@
           <w:u w:val="none"/>
         </w:rPr>
       </w:pPr>
-      <w:bookmarkStart w:id="5" w:name="_Toc95221022"/>
+      <w:bookmarkStart w:id="5" w:name="_Toc95287308"/>
+      <w:r>
+        <w:rPr>
+          <w:noProof/>
+        </w:rPr>
+        <w:lastRenderedPageBreak/>
+        <w:drawing>
+          <wp:anchor distT="0" distB="0" distL="114300" distR="114300" simplePos="0" relativeHeight="251663360" behindDoc="1" locked="0" layoutInCell="1" allowOverlap="1" wp14:anchorId="7C372F9D" wp14:editId="337B9C76">
+            <wp:simplePos x="0" y="0"/>
+            <wp:positionH relativeFrom="margin">
+              <wp:align>right</wp:align>
+            </wp:positionH>
+            <wp:positionV relativeFrom="paragraph">
+              <wp:posOffset>309245</wp:posOffset>
+            </wp:positionV>
+            <wp:extent cx="5762625" cy="6914515"/>
+            <wp:effectExtent l="0" t="0" r="9525" b="635"/>
+            <wp:wrapTight wrapText="bothSides">
+              <wp:wrapPolygon edited="0">
+                <wp:start x="0" y="0"/>
+                <wp:lineTo x="0" y="21542"/>
+                <wp:lineTo x="21564" y="21542"/>
+                <wp:lineTo x="21564" y="0"/>
+                <wp:lineTo x="0" y="0"/>
+              </wp:wrapPolygon>
+            </wp:wrapTight>
+            <wp:docPr id="9" name="Grafik 9"/>
+            <wp:cNvGraphicFramePr>
+              <a:graphicFrameLocks xmlns:a="http://schemas.openxmlformats.org/drawingml/2006/main" noChangeAspect="1"/>
+            </wp:cNvGraphicFramePr>
+            <a:graphic xmlns:a="http://schemas.openxmlformats.org/drawingml/2006/main">
+              <a:graphicData uri="http://schemas.openxmlformats.org/drawingml/2006/picture">
+                <pic:pic xmlns:pic="http://schemas.openxmlformats.org/drawingml/2006/picture">
+                  <pic:nvPicPr>
+                    <pic:cNvPr id="9" name="Grafik 9"/>
+                    <pic:cNvPicPr/>
+                  </pic:nvPicPr>
+                  <pic:blipFill>
+                    <a:blip r:embed="rId15">
+                      <a:extLst>
+                        <a:ext uri="{28A0092B-C50C-407E-A947-70E740481C1C}">
+                          <a14:useLocalDpi xmlns:a14="http://schemas.microsoft.com/office/drawing/2010/main" val="0"/>
+                        </a:ext>
+                      </a:extLst>
+                    </a:blip>
+                    <a:stretch>
+                      <a:fillRect/>
+                    </a:stretch>
+                  </pic:blipFill>
+                  <pic:spPr>
+                    <a:xfrm>
+                      <a:off x="0" y="0"/>
+                      <a:ext cx="5762625" cy="6914515"/>
+                    </a:xfrm>
+                    <a:prstGeom prst="rect">
+                      <a:avLst/>
+                    </a:prstGeom>
+                  </pic:spPr>
+                </pic:pic>
+              </a:graphicData>
+            </a:graphic>
+            <wp14:sizeRelH relativeFrom="margin">
+              <wp14:pctWidth>0</wp14:pctWidth>
+            </wp14:sizeRelH>
+            <wp14:sizeRelV relativeFrom="margin">
+              <wp14:pctHeight>0</wp14:pctHeight>
+            </wp14:sizeRelV>
+          </wp:anchor>
+        </w:drawing>
+      </w:r>
       <w:r>
         <w:rPr>
           <w:rStyle w:val="Hyperlink"/>
           <w:u w:val="none"/>
         </w:rPr>
-        <w:lastRenderedPageBreak/>
         <w:t>Model</w:t>
+      </w:r>
+      <w:r>
+        <w:rPr>
+          <w:rStyle w:val="Hyperlink"/>
+          <w:u w:val="none"/>
+        </w:rPr>
+        <w:t>l</w:t>
       </w:r>
       <w:r>
         <w:rPr>
@@ -5185,6 +5260,7 @@
         <w:rPr>
           <w:noProof/>
         </w:rPr>
+        <w:lastRenderedPageBreak/>
         <w:drawing>
           <wp:inline distT="0" distB="0" distL="0" distR="0" wp14:anchorId="42E9A258" wp14:editId="1805D01B">
             <wp:extent cx="2476846" cy="5134692"/>
@@ -5201,7 +5277,7 @@
                     <pic:cNvPicPr/>
                   </pic:nvPicPr>
                   <pic:blipFill>
-                    <a:blip r:embed="rId15"/>
+                    <a:blip r:embed="rId16"/>
                     <a:stretch>
                       <a:fillRect/>
                     </a:stretch>
@@ -5226,7 +5302,7 @@
       <w:pPr>
         <w:pStyle w:val="berschrift2"/>
       </w:pPr>
-      <w:bookmarkStart w:id="6" w:name="_Toc95221023"/>
+      <w:bookmarkStart w:id="6" w:name="_Toc95287309"/>
       <w:r>
         <w:t>Interfaces</w:t>
       </w:r>
@@ -5236,7 +5312,7 @@
       <w:pPr>
         <w:pStyle w:val="berschrift3"/>
       </w:pPr>
-      <w:bookmarkStart w:id="7" w:name="_Toc95221024"/>
+      <w:bookmarkStart w:id="7" w:name="_Toc95287310"/>
       <w:proofErr w:type="spellStart"/>
       <w:r>
         <w:t>IConfigId</w:t>
@@ -5587,7 +5663,7 @@
       <w:pPr>
         <w:pStyle w:val="berschrift3"/>
       </w:pPr>
-      <w:bookmarkStart w:id="8" w:name="_Toc95221025"/>
+      <w:bookmarkStart w:id="8" w:name="_Toc95287311"/>
       <w:proofErr w:type="spellStart"/>
       <w:r>
         <w:t>IDescribable</w:t>
@@ -5890,7 +5966,7 @@
       <w:pPr>
         <w:pStyle w:val="berschrift3"/>
       </w:pPr>
-      <w:bookmarkStart w:id="9" w:name="_Toc95221026"/>
+      <w:bookmarkStart w:id="9" w:name="_Toc95287312"/>
       <w:proofErr w:type="spellStart"/>
       <w:r>
         <w:t>IImageable</w:t>
@@ -6175,28 +6251,28 @@
           <w:sz w:val="19"/>
           <w:szCs w:val="19"/>
         </w:rPr>
+        <w:t xml:space="preserve">    }</w:t>
+      </w:r>
+    </w:p>
+    <w:p>
+      <w:r>
+        <w:rPr>
+          <w:rFonts w:ascii="Cascadia Mono" w:hAnsi="Cascadia Mono" w:cs="Cascadia Mono"/>
+          <w:color w:val="000000"/>
+          <w:sz w:val="19"/>
+          <w:szCs w:val="19"/>
+        </w:rPr>
+        <w:t>}</w:t>
+      </w:r>
+    </w:p>
+    <w:p>
+      <w:pPr>
+        <w:pStyle w:val="berschrift3"/>
+      </w:pPr>
+      <w:bookmarkStart w:id="10" w:name="_Toc95287313"/>
+      <w:proofErr w:type="spellStart"/>
+      <w:r>
         <w:lastRenderedPageBreak/>
-        <w:t xml:space="preserve">    }</w:t>
-      </w:r>
-    </w:p>
-    <w:p>
-      <w:r>
-        <w:rPr>
-          <w:rFonts w:ascii="Cascadia Mono" w:hAnsi="Cascadia Mono" w:cs="Cascadia Mono"/>
-          <w:color w:val="000000"/>
-          <w:sz w:val="19"/>
-          <w:szCs w:val="19"/>
-        </w:rPr>
-        <w:t>}</w:t>
-      </w:r>
-    </w:p>
-    <w:p>
-      <w:pPr>
-        <w:pStyle w:val="berschrift3"/>
-      </w:pPr>
-      <w:bookmarkStart w:id="10" w:name="_Toc95221027"/>
-      <w:proofErr w:type="spellStart"/>
-      <w:r>
         <w:t>IIndexable</w:t>
       </w:r>
       <w:bookmarkEnd w:id="10"/>
@@ -6517,7 +6593,7 @@
       <w:pPr>
         <w:pStyle w:val="berschrift3"/>
       </w:pPr>
-      <w:bookmarkStart w:id="11" w:name="_Toc95221028"/>
+      <w:bookmarkStart w:id="11" w:name="_Toc95287314"/>
       <w:proofErr w:type="spellStart"/>
       <w:r>
         <w:t>INameable</w:t>
@@ -6820,7 +6896,7 @@
       <w:pPr>
         <w:pStyle w:val="berschrift2"/>
       </w:pPr>
-      <w:bookmarkStart w:id="12" w:name="_Toc95221029"/>
+      <w:bookmarkStart w:id="12" w:name="_Toc95287315"/>
       <w:r>
         <w:t>Enumerators</w:t>
       </w:r>
@@ -6830,7 +6906,7 @@
       <w:pPr>
         <w:pStyle w:val="berschrift3"/>
       </w:pPr>
-      <w:bookmarkStart w:id="13" w:name="_Toc95221030"/>
+      <w:bookmarkStart w:id="13" w:name="_Toc95287316"/>
       <w:proofErr w:type="spellStart"/>
       <w:r>
         <w:t>EStatus</w:t>
@@ -7095,7 +7171,7 @@
       <w:pPr>
         <w:pStyle w:val="berschrift3"/>
       </w:pPr>
-      <w:bookmarkStart w:id="14" w:name="_Toc95221031"/>
+      <w:bookmarkStart w:id="14" w:name="_Toc95287317"/>
       <w:proofErr w:type="spellStart"/>
       <w:r>
         <w:t>EValueMode</w:t>
@@ -7360,7 +7436,7 @@
       <w:pPr>
         <w:pStyle w:val="berschrift2"/>
       </w:pPr>
-      <w:bookmarkStart w:id="15" w:name="_Toc95221032"/>
+      <w:bookmarkStart w:id="15" w:name="_Toc95287318"/>
       <w:r>
         <w:t>Wrapper</w:t>
       </w:r>
@@ -7370,7 +7446,7 @@
       <w:pPr>
         <w:pStyle w:val="berschrift3"/>
       </w:pPr>
-      <w:bookmarkStart w:id="16" w:name="_Toc95221033"/>
+      <w:bookmarkStart w:id="16" w:name="_Toc95287319"/>
       <w:proofErr w:type="spellStart"/>
       <w:r>
         <w:t>ConfigurationDeleteWrapper</w:t>
@@ -7746,7 +7822,7 @@
       <w:pPr>
         <w:pStyle w:val="berschrift3"/>
       </w:pPr>
-      <w:bookmarkStart w:id="17" w:name="_Toc95221034"/>
+      <w:bookmarkStart w:id="17" w:name="_Toc95287320"/>
       <w:proofErr w:type="spellStart"/>
       <w:r>
         <w:t>ConfiguratorPost</w:t>
@@ -8225,7 +8301,7 @@
       <w:pPr>
         <w:pStyle w:val="berschrift3"/>
       </w:pPr>
-      <w:bookmarkStart w:id="18" w:name="_Toc95221035"/>
+      <w:bookmarkStart w:id="18" w:name="_Toc95287321"/>
       <w:proofErr w:type="spellStart"/>
       <w:r>
         <w:t>SavedConfigWrapper</w:t>
@@ -8449,7 +8525,6 @@
           <w:sz w:val="19"/>
           <w:szCs w:val="19"/>
         </w:rPr>
-        <w:lastRenderedPageBreak/>
         <w:t xml:space="preserve">        </w:t>
       </w:r>
       <w:proofErr w:type="spellStart"/>
@@ -8718,6 +8793,7 @@
           <w:sz w:val="19"/>
           <w:szCs w:val="19"/>
         </w:rPr>
+        <w:lastRenderedPageBreak/>
         <w:t xml:space="preserve">    }</w:t>
       </w:r>
     </w:p>
@@ -8736,7 +8812,7 @@
       <w:pPr>
         <w:pStyle w:val="berschrift3"/>
       </w:pPr>
-      <w:bookmarkStart w:id="19" w:name="_Toc95221036"/>
+      <w:bookmarkStart w:id="19" w:name="_Toc95287322"/>
       <w:proofErr w:type="spellStart"/>
       <w:r>
         <w:t>SavedNameWrapper</w:t>
@@ -9081,7 +9157,7 @@
       <w:pPr>
         <w:pStyle w:val="berschrift2"/>
       </w:pPr>
-      <w:bookmarkStart w:id="20" w:name="_Toc95221037"/>
+      <w:bookmarkStart w:id="20" w:name="_Toc95287323"/>
       <w:r>
         <w:t>Modell</w:t>
       </w:r>
@@ -9091,7 +9167,7 @@
       <w:pPr>
         <w:pStyle w:val="berschrift3"/>
       </w:pPr>
-      <w:bookmarkStart w:id="21" w:name="_Toc95221038"/>
+      <w:bookmarkStart w:id="21" w:name="_Toc95287324"/>
       <w:r>
         <w:t>Account</w:t>
       </w:r>
@@ -10029,7 +10105,7 @@
       <w:pPr>
         <w:pStyle w:val="berschrift3"/>
       </w:pPr>
-      <w:bookmarkStart w:id="22" w:name="_Toc95221039"/>
+      <w:bookmarkStart w:id="22" w:name="_Toc95287325"/>
       <w:proofErr w:type="spellStart"/>
       <w:r>
         <w:t>Configurator</w:t>
@@ -10508,7 +10584,7 @@
       <w:pPr>
         <w:pStyle w:val="berschrift3"/>
       </w:pPr>
-      <w:bookmarkStart w:id="23" w:name="_Toc95221040"/>
+      <w:bookmarkStart w:id="23" w:name="_Toc95287326"/>
       <w:proofErr w:type="spellStart"/>
       <w:r>
         <w:t>ConfiguratorBase</w:t>
@@ -10967,7 +11043,7 @@
       <w:pPr>
         <w:pStyle w:val="berschrift3"/>
       </w:pPr>
-      <w:bookmarkStart w:id="24" w:name="_Toc95221041"/>
+      <w:bookmarkStart w:id="24" w:name="_Toc95287327"/>
       <w:proofErr w:type="spellStart"/>
       <w:r>
         <w:t>ConfiguratorSlim</w:t>
@@ -11734,10 +11810,9 @@
       <w:pPr>
         <w:pStyle w:val="berschrift3"/>
       </w:pPr>
-      <w:bookmarkStart w:id="25" w:name="_Toc95221042"/>
-      <w:proofErr w:type="spellStart"/>
-      <w:r>
-        <w:lastRenderedPageBreak/>
+      <w:bookmarkStart w:id="25" w:name="_Toc95287328"/>
+      <w:proofErr w:type="spellStart"/>
+      <w:r>
         <w:t>ConfiguredProduct</w:t>
       </w:r>
       <w:bookmarkEnd w:id="25"/>
@@ -11797,6 +11872,7 @@
           <w:sz w:val="19"/>
           <w:szCs w:val="19"/>
         </w:rPr>
+        <w:lastRenderedPageBreak/>
         <w:t>{</w:t>
       </w:r>
     </w:p>
@@ -12469,7 +12545,7 @@
       <w:pPr>
         <w:pStyle w:val="berschrift3"/>
       </w:pPr>
-      <w:bookmarkStart w:id="26" w:name="_Toc95221043"/>
+      <w:bookmarkStart w:id="26" w:name="_Toc95287329"/>
       <w:proofErr w:type="spellStart"/>
       <w:r>
         <w:t>ModelType</w:t>
@@ -13116,7 +13192,7 @@
       <w:pPr>
         <w:pStyle w:val="berschrift3"/>
       </w:pPr>
-      <w:bookmarkStart w:id="27" w:name="_Toc95221044"/>
+      <w:bookmarkStart w:id="27" w:name="_Toc95287330"/>
       <w:r>
         <w:t>Option</w:t>
       </w:r>
@@ -13745,7 +13821,7 @@
       <w:pPr>
         <w:pStyle w:val="berschrift3"/>
       </w:pPr>
-      <w:bookmarkStart w:id="28" w:name="_Toc95221045"/>
+      <w:bookmarkStart w:id="28" w:name="_Toc95287331"/>
       <w:proofErr w:type="spellStart"/>
       <w:r>
         <w:t>OptionGroup</w:t>
@@ -14686,7 +14762,7 @@
       <w:pPr>
         <w:pStyle w:val="berschrift3"/>
       </w:pPr>
-      <w:bookmarkStart w:id="29" w:name="_Toc95221046"/>
+      <w:bookmarkStart w:id="29" w:name="_Toc95287332"/>
       <w:proofErr w:type="spellStart"/>
       <w:r>
         <w:t>OptionGroupExtended</w:t>
@@ -15051,7 +15127,7 @@
       <w:pPr>
         <w:pStyle w:val="berschrift3"/>
       </w:pPr>
-      <w:bookmarkStart w:id="30" w:name="_Toc95221047"/>
+      <w:bookmarkStart w:id="30" w:name="_Toc95287333"/>
       <w:proofErr w:type="spellStart"/>
       <w:r>
         <w:t>OptionSection</w:t>
@@ -15706,28 +15782,28 @@
           <w:sz w:val="19"/>
           <w:szCs w:val="19"/>
         </w:rPr>
+        <w:t xml:space="preserve">    }</w:t>
+      </w:r>
+    </w:p>
+    <w:p>
+      <w:r>
+        <w:rPr>
+          <w:rFonts w:ascii="Cascadia Mono" w:hAnsi="Cascadia Mono" w:cs="Cascadia Mono"/>
+          <w:color w:val="000000"/>
+          <w:sz w:val="19"/>
+          <w:szCs w:val="19"/>
+        </w:rPr>
+        <w:t>}</w:t>
+      </w:r>
+    </w:p>
+    <w:p>
+      <w:pPr>
+        <w:pStyle w:val="berschrift3"/>
+      </w:pPr>
+      <w:bookmarkStart w:id="31" w:name="_Toc95287334"/>
+      <w:proofErr w:type="spellStart"/>
+      <w:r>
         <w:lastRenderedPageBreak/>
-        <w:t xml:space="preserve">    }</w:t>
-      </w:r>
-    </w:p>
-    <w:p>
-      <w:r>
-        <w:rPr>
-          <w:rFonts w:ascii="Cascadia Mono" w:hAnsi="Cascadia Mono" w:cs="Cascadia Mono"/>
-          <w:color w:val="000000"/>
-          <w:sz w:val="19"/>
-          <w:szCs w:val="19"/>
-        </w:rPr>
-        <w:t>}</w:t>
-      </w:r>
-    </w:p>
-    <w:p>
-      <w:pPr>
-        <w:pStyle w:val="berschrift3"/>
-      </w:pPr>
-      <w:bookmarkStart w:id="31" w:name="_Toc95221048"/>
-      <w:proofErr w:type="spellStart"/>
-      <w:r>
         <w:t>ProductSave</w:t>
       </w:r>
       <w:bookmarkEnd w:id="31"/>
@@ -16606,7 +16682,7 @@
       <w:pPr>
         <w:pStyle w:val="berschrift3"/>
       </w:pPr>
-      <w:bookmarkStart w:id="32" w:name="_Toc95221049"/>
+      <w:bookmarkStart w:id="32" w:name="_Toc95287335"/>
       <w:proofErr w:type="spellStart"/>
       <w:r>
         <w:t>ProductSaveExtended</w:t>
@@ -16931,7 +17007,7 @@
       <w:pPr>
         <w:pStyle w:val="berschrift3"/>
       </w:pPr>
-      <w:bookmarkStart w:id="33" w:name="_Toc95221050"/>
+      <w:bookmarkStart w:id="33" w:name="_Toc95287336"/>
       <w:proofErr w:type="spellStart"/>
       <w:r>
         <w:t>ProductSaveSlim</w:t>
@@ -17421,7 +17497,7 @@
       <w:pPr>
         <w:pStyle w:val="berschrift3"/>
       </w:pPr>
-      <w:bookmarkStart w:id="34" w:name="_Toc95221051"/>
+      <w:bookmarkStart w:id="34" w:name="_Toc95287337"/>
       <w:r>
         <w:t>Rules</w:t>
       </w:r>
@@ -18909,7 +18985,7 @@
       <w:pPr>
         <w:pStyle w:val="berschrift3"/>
       </w:pPr>
-      <w:bookmarkStart w:id="35" w:name="_Toc95221052"/>
+      <w:bookmarkStart w:id="35" w:name="_Toc95287338"/>
       <w:proofErr w:type="spellStart"/>
       <w:r>
         <w:t>RulesExtended</w:t>
@@ -19343,7 +19419,7 @@
       <w:pPr>
         <w:pStyle w:val="berschrift1"/>
       </w:pPr>
-      <w:bookmarkStart w:id="36" w:name="_Toc95221053"/>
+      <w:bookmarkStart w:id="36" w:name="_Toc95287339"/>
       <w:r>
         <w:lastRenderedPageBreak/>
         <w:t>Emails senden</w:t>
@@ -19359,7 +19435,7 @@
       <w:pPr>
         <w:pStyle w:val="berschrift2"/>
       </w:pPr>
-      <w:bookmarkStart w:id="37" w:name="_Toc95221054"/>
+      <w:bookmarkStart w:id="37" w:name="_Toc95287340"/>
       <w:r>
         <w:t>Schritt 1 (Installation):</w:t>
       </w:r>
@@ -19369,7 +19445,7 @@
       <w:pPr>
         <w:pStyle w:val="berschrift3"/>
       </w:pPr>
-      <w:bookmarkStart w:id="38" w:name="_Toc95221055"/>
+      <w:bookmarkStart w:id="38" w:name="_Toc95287341"/>
       <w:r>
         <w:t>Installation</w:t>
       </w:r>
@@ -19396,7 +19472,7 @@
                     <pic:cNvPicPr/>
                   </pic:nvPicPr>
                   <pic:blipFill>
-                    <a:blip r:embed="rId16"/>
+                    <a:blip r:embed="rId17"/>
                     <a:stretch>
                       <a:fillRect/>
                     </a:stretch>
@@ -19421,7 +19497,7 @@
       <w:pPr>
         <w:pStyle w:val="berschrift2"/>
       </w:pPr>
-      <w:bookmarkStart w:id="39" w:name="_Toc95221056"/>
+      <w:bookmarkStart w:id="39" w:name="_Toc95287342"/>
       <w:r>
         <w:t>Schritt 2 (Aufbau):</w:t>
       </w:r>
@@ -19431,7 +19507,7 @@
       <w:pPr>
         <w:pStyle w:val="berschrift3"/>
       </w:pPr>
-      <w:bookmarkStart w:id="40" w:name="_Toc95221057"/>
+      <w:bookmarkStart w:id="40" w:name="_Toc95287343"/>
       <w:r>
         <w:t>Emailaufbau + Senden</w:t>
       </w:r>
@@ -19458,7 +19534,7 @@
                     <pic:cNvPicPr/>
                   </pic:nvPicPr>
                   <pic:blipFill>
-                    <a:blip r:embed="rId17"/>
+                    <a:blip r:embed="rId18"/>
                     <a:stretch>
                       <a:fillRect/>
                     </a:stretch>
@@ -19483,7 +19559,7 @@
       <w:pPr>
         <w:pStyle w:val="berschrift3"/>
       </w:pPr>
-      <w:bookmarkStart w:id="41" w:name="_Toc95221058"/>
+      <w:bookmarkStart w:id="41" w:name="_Toc95287344"/>
       <w:r>
         <w:lastRenderedPageBreak/>
         <w:t xml:space="preserve">Empfangene </w:t>
@@ -19516,7 +19592,7 @@
                     <pic:cNvPicPr/>
                   </pic:nvPicPr>
                   <pic:blipFill>
-                    <a:blip r:embed="rId18"/>
+                    <a:blip r:embed="rId19"/>
                     <a:stretch>
                       <a:fillRect/>
                     </a:stretch>
@@ -19541,7 +19617,7 @@
       <w:pPr>
         <w:pStyle w:val="berschrift2"/>
       </w:pPr>
-      <w:bookmarkStart w:id="42" w:name="_Toc95221059"/>
+      <w:bookmarkStart w:id="42" w:name="_Toc95287345"/>
       <w:r>
         <w:t>Schritt 3</w:t>
       </w:r>
@@ -19554,7 +19630,7 @@
       <w:pPr>
         <w:pStyle w:val="berschrift3"/>
       </w:pPr>
-      <w:bookmarkStart w:id="43" w:name="_Toc95221060"/>
+      <w:bookmarkStart w:id="43" w:name="_Toc95287346"/>
       <w:r>
         <w:t>Projektdatei bearbeiten</w:t>
       </w:r>
@@ -19587,7 +19663,7 @@
                     <pic:cNvPicPr/>
                   </pic:nvPicPr>
                   <pic:blipFill>
-                    <a:blip r:embed="rId19"/>
+                    <a:blip r:embed="rId20"/>
                     <a:stretch>
                       <a:fillRect/>
                     </a:stretch>
@@ -19642,7 +19718,7 @@
           <w:lang w:val="en-US"/>
         </w:rPr>
       </w:pPr>
-      <w:bookmarkStart w:id="44" w:name="_Toc95221061"/>
+      <w:bookmarkStart w:id="44" w:name="_Toc95287347"/>
       <w:r>
         <w:rPr>
           <w:lang w:val="en-US"/>
@@ -19701,7 +19777,7 @@
                     <pic:cNvPicPr/>
                   </pic:nvPicPr>
                   <pic:blipFill>
-                    <a:blip r:embed="rId20"/>
+                    <a:blip r:embed="rId21"/>
                     <a:stretch>
                       <a:fillRect/>
                     </a:stretch>
@@ -19742,7 +19818,7 @@
                     <pic:cNvPicPr/>
                   </pic:nvPicPr>
                   <pic:blipFill>
-                    <a:blip r:embed="rId21"/>
+                    <a:blip r:embed="rId22"/>
                     <a:stretch>
                       <a:fillRect/>
                     </a:stretch>
@@ -19770,7 +19846,7 @@
           <w:lang w:val="en-US"/>
         </w:rPr>
       </w:pPr>
-      <w:bookmarkStart w:id="45" w:name="_Toc95221062"/>
+      <w:bookmarkStart w:id="45" w:name="_Toc95287348"/>
       <w:r>
         <w:rPr>
           <w:lang w:val="en-US"/>
@@ -19795,7 +19871,7 @@
           <w:lang w:val="en-US"/>
         </w:rPr>
       </w:pPr>
-      <w:bookmarkStart w:id="46" w:name="_Toc95221063"/>
+      <w:bookmarkStart w:id="46" w:name="_Toc95287349"/>
       <w:r>
         <w:rPr>
           <w:lang w:val="en-US"/>
@@ -19845,7 +19921,7 @@
                     <pic:cNvPicPr/>
                   </pic:nvPicPr>
                   <pic:blipFill>
-                    <a:blip r:embed="rId22"/>
+                    <a:blip r:embed="rId23"/>
                     <a:stretch>
                       <a:fillRect/>
                     </a:stretch>
@@ -19873,7 +19949,7 @@
           <w:lang w:val="en-US"/>
         </w:rPr>
       </w:pPr>
-      <w:bookmarkStart w:id="47" w:name="_Toc95221064"/>
+      <w:bookmarkStart w:id="47" w:name="_Toc95287350"/>
       <w:r>
         <w:rPr>
           <w:lang w:val="en-US"/>
@@ -19923,7 +19999,7 @@
                     <pic:cNvPicPr/>
                   </pic:nvPicPr>
                   <pic:blipFill>
-                    <a:blip r:embed="rId23"/>
+                    <a:blip r:embed="rId24"/>
                     <a:stretch>
                       <a:fillRect/>
                     </a:stretch>
@@ -19951,7 +20027,7 @@
           <w:lang w:val="en-US"/>
         </w:rPr>
       </w:pPr>
-      <w:bookmarkStart w:id="48" w:name="_Toc95221065"/>
+      <w:bookmarkStart w:id="48" w:name="_Toc95287351"/>
       <w:r>
         <w:rPr>
           <w:lang w:val="en-US"/>
@@ -19967,7 +20043,7 @@
           <w:lang w:val="en-US"/>
         </w:rPr>
       </w:pPr>
-      <w:bookmarkStart w:id="49" w:name="_Toc95221066"/>
+      <w:bookmarkStart w:id="49" w:name="_Toc95287352"/>
       <w:r>
         <w:rPr>
           <w:lang w:val="en-US"/>
@@ -20029,7 +20105,7 @@
                     <pic:cNvPicPr/>
                   </pic:nvPicPr>
                   <pic:blipFill>
-                    <a:blip r:embed="rId24"/>
+                    <a:blip r:embed="rId25"/>
                     <a:stretch>
                       <a:fillRect/>
                     </a:stretch>
@@ -20057,7 +20133,7 @@
           <w:lang w:val="en-US"/>
         </w:rPr>
       </w:pPr>
-      <w:bookmarkStart w:id="50" w:name="_Toc95221067"/>
+      <w:bookmarkStart w:id="50" w:name="_Toc95287353"/>
       <w:r>
         <w:rPr>
           <w:lang w:val="en-US"/>
@@ -20108,7 +20184,7 @@
                     <pic:cNvPicPr/>
                   </pic:nvPicPr>
                   <pic:blipFill>
-                    <a:blip r:embed="rId25"/>
+                    <a:blip r:embed="rId26"/>
                     <a:stretch>
                       <a:fillRect/>
                     </a:stretch>
@@ -20149,7 +20225,7 @@
           <w:lang w:val="en-US"/>
         </w:rPr>
       </w:pPr>
-      <w:bookmarkStart w:id="51" w:name="_Toc95221068"/>
+      <w:bookmarkStart w:id="51" w:name="_Toc95287354"/>
       <w:r>
         <w:rPr>
           <w:lang w:val="en-US"/>
@@ -20204,7 +20280,7 @@
                     <pic:cNvPicPr/>
                   </pic:nvPicPr>
                   <pic:blipFill>
-                    <a:blip r:embed="rId26"/>
+                    <a:blip r:embed="rId27"/>
                     <a:stretch>
                       <a:fillRect/>
                     </a:stretch>

</xml_diff>